<commit_message>
Update Task 4 (2)I.T Professionals - Final Documentation.docx
</commit_message>
<xml_diff>
--- a/All Task Final Report/Task 4 (2)I.T Professionals - Final Documentation.docx
+++ b/All Task Final Report/Task 4 (2)I.T Professionals - Final Documentation.docx
@@ -411,18 +411,8 @@
         </w:rPr>
         <w:t>:</w:t>
       </w:r>
-      <w:r>
-        <w:rPr>
-          <w:sz w:val="16"/>
-        </w:rPr>
-        <w:t xml:space="preserve"> Quora</w:t>
-      </w:r>
-      <w:r>
-        <w:rPr>
-          <w:sz w:val="16"/>
-        </w:rPr>
-        <w:t xml:space="preserve"> </w:t>
-      </w:r>
+      <w:bookmarkStart w:id="0" w:name="_GoBack"/>
+      <w:bookmarkEnd w:id="0"/>
     </w:p>
     <w:p>
       <w:pPr>
@@ -3325,8 +3315,6 @@
         </w:rPr>
         <w:t xml:space="preserve"> "</w:t>
       </w:r>
-      <w:bookmarkStart w:id="0" w:name="_GoBack"/>
-      <w:bookmarkEnd w:id="0"/>
     </w:p>
     <w:p>
       <w:pPr>
@@ -10479,39 +10467,62 @@
       <w:pPr>
         <w:jc w:val="center"/>
         <w:rPr>
+          <w:b/>
           <w:sz w:val="28"/>
         </w:rPr>
       </w:pPr>
-    </w:p>
-    <w:p>
-      <w:pPr>
-        <w:jc w:val="center"/>
-        <w:rPr>
+      <w:proofErr w:type="gramStart"/>
+      <w:r>
+        <w:rPr>
+          <w:b/>
           <w:sz w:val="28"/>
         </w:rPr>
-      </w:pPr>
-    </w:p>
-    <w:p>
-      <w:pPr>
-        <w:jc w:val="center"/>
-        <w:rPr>
+        <w:lastRenderedPageBreak/>
+        <w:t xml:space="preserve">“ </w:t>
+      </w:r>
+      <w:r>
+        <w:rPr>
+          <w:b/>
           <w:sz w:val="28"/>
         </w:rPr>
-      </w:pPr>
-      <w:r>
-        <w:rPr>
+        <w:t>Raspberry</w:t>
+      </w:r>
+      <w:proofErr w:type="gramEnd"/>
+      <w:r>
+        <w:rPr>
+          <w:b/>
           <w:sz w:val="28"/>
         </w:rPr>
-        <w:t>Raspberry Pi</w:t>
-      </w:r>
-    </w:p>
-    <w:p>
-      <w:pPr>
-        <w:jc w:val="both"/>
-        <w:rPr>
-          <w:sz w:val="24"/>
-        </w:rPr>
-      </w:pPr>
+        <w:t xml:space="preserve"> Pi</w:t>
+      </w:r>
+      <w:r>
+        <w:rPr>
+          <w:b/>
+          <w:sz w:val="28"/>
+        </w:rPr>
+        <w:t xml:space="preserve"> “</w:t>
+      </w:r>
+    </w:p>
+    <w:p>
+      <w:pPr>
+        <w:jc w:val="both"/>
+        <w:rPr>
+          <w:sz w:val="24"/>
+        </w:rPr>
+      </w:pPr>
+      <w:r>
+        <w:rPr>
+          <w:sz w:val="24"/>
+        </w:rPr>
+        <w:t>Reported by:</w:t>
+      </w:r>
+      <w:r>
+        <w:rPr>
+          <w:b/>
+          <w:sz w:val="24"/>
+        </w:rPr>
+        <w:t xml:space="preserve"> Jaime</w:t>
+      </w:r>
     </w:p>
     <w:p>
       <w:pPr>
@@ -12513,7 +12524,7 @@
 </file>
 
 <file path=customXml/itemProps1.xml><?xml version="1.0" encoding="utf-8"?>
-<ds:datastoreItem xmlns:ds="http://schemas.openxmlformats.org/officeDocument/2006/customXml" ds:itemID="{F53C8D88-B9A3-44E5-987E-6316C87A6634}">
+<ds:datastoreItem xmlns:ds="http://schemas.openxmlformats.org/officeDocument/2006/customXml" ds:itemID="{EDD70140-E422-4F6D-8451-BF450232A39F}">
   <ds:schemaRefs>
     <ds:schemaRef ds:uri="http://schemas.openxmlformats.org/officeDocument/2006/bibliography"/>
   </ds:schemaRefs>

</xml_diff>